<commit_message>
bug fixing and documentation update
</commit_message>
<xml_diff>
--- a/Documentation/AGIPD 1.1 calibration software documentation.docx
+++ b/Documentation/AGIPD 1.1 calibration software documentation.docx
@@ -114,8 +114,6 @@
       </w:r>
       <w:r>
         <w:tab/>
-      </w:r>
-      <w:r>
         <w:t xml:space="preserve">module load </w:t>
       </w:r>
       <w:proofErr w:type="spellStart"/>
@@ -132,13 +130,7 @@
         <w:jc w:val="both"/>
       </w:pPr>
       <w:r>
-        <w:t xml:space="preserve">Define the environment variable </w:t>
-      </w:r>
-      <w:r>
-        <w:t>AGIPDCALIBRATION_INSTALLATION_DIR</w:t>
-      </w:r>
-      <w:r>
-        <w:t xml:space="preserve"> to be the path to the root directory of the downloaded code. </w:t>
+        <w:t xml:space="preserve">Define the environment variable AGIPDCALIBRATION_INSTALLATION_DIR to be the path to the root directory of the downloaded code. </w:t>
       </w:r>
       <w:proofErr w:type="gramStart"/>
       <w:r>
@@ -159,10 +151,7 @@
       </w:r>
       <w:proofErr w:type="gramEnd"/>
       <w:r>
-        <w:t xml:space="preserve"> AGIPDCALIBRATION_INSTALLATION_DIR=/</w:t>
-      </w:r>
-      <w:r>
-        <w:t>home/sampleUser/agipdCalibrationCode/</w:t>
+        <w:t xml:space="preserve"> AGIPDCALIBRATION_INSTALLATION_DIR=/home/sampleUser/agipdCalibrationCode/</w:t>
       </w:r>
     </w:p>
     <w:p>
@@ -473,13 +462,7 @@
         <w:jc w:val="both"/>
       </w:pPr>
       <w:r>
-        <w:t>“/</w:t>
-      </w:r>
-      <w:r>
-        <w:t>digital</w:t>
-      </w:r>
-      <w:r>
-        <w:t xml:space="preserve">”: </w:t>
+        <w:t xml:space="preserve">“/digital”: </w:t>
       </w:r>
       <w:r>
         <w:t>shape=(</w:t>
@@ -570,10 +553,7 @@
         <w:t>"</w:t>
       </w:r>
       <w:r>
-        <w:t>/</w:t>
-      </w:r>
-      <w:r>
-        <w:t>digital</w:t>
+        <w:t>/digital</w:t>
       </w:r>
       <w:r>
         <w:t>"</w:t>
@@ -615,10 +595,7 @@
         <w:jc w:val="both"/>
       </w:pPr>
       <w:r>
-        <w:t>The dark data is not chunked</w:t>
-      </w:r>
-      <w:r>
-        <w:t xml:space="preserve">, so the </w:t>
+        <w:t xml:space="preserve">The dark data is not chunked, so the </w:t>
       </w:r>
       <w:r>
         <w:t xml:space="preserve">entire </w:t>
@@ -680,6 +657,7 @@
         <w:keepNext/>
         <w:jc w:val="both"/>
       </w:pPr>
+      <w:bookmarkStart w:id="0" w:name="_GoBack"/>
       <w:r>
         <w:rPr>
           <w:noProof/>
@@ -687,7 +665,7 @@
         <w:lastRenderedPageBreak/>
         <w:drawing>
           <wp:inline distT="0" distB="0" distL="0" distR="0" wp14:anchorId="6DEAD525" wp14:editId="64FFD8CA">
-            <wp:extent cx="4863295" cy="8115512"/>
+            <wp:extent cx="4863295" cy="8115510"/>
             <wp:effectExtent l="0" t="0" r="0" b="0"/>
             <wp:docPr id="5" name="Picture 5"/>
             <wp:cNvGraphicFramePr>
@@ -717,7 +695,7 @@
                   <pic:spPr bwMode="auto">
                     <a:xfrm>
                       <a:off x="0" y="0"/>
-                      <a:ext cx="4863295" cy="8115512"/>
+                      <a:ext cx="4863295" cy="8115510"/>
                     </a:xfrm>
                     <a:prstGeom prst="rect">
                       <a:avLst/>
@@ -733,40 +711,31 @@
           </wp:inline>
         </w:drawing>
       </w:r>
+      <w:bookmarkEnd w:id="0"/>
     </w:p>
     <w:p>
       <w:pPr>
         <w:pStyle w:val="Caption"/>
         <w:jc w:val="both"/>
       </w:pPr>
-      <w:bookmarkStart w:id="0" w:name="_Ref478954840"/>
       <w:bookmarkStart w:id="1" w:name="_Ref478954862"/>
+      <w:bookmarkStart w:id="2" w:name="_Ref478954840"/>
       <w:r>
         <w:t xml:space="preserve">Figure </w:t>
       </w:r>
-      <w:r>
-        <w:fldChar w:fldCharType="begin"/>
-      </w:r>
-      <w:r>
-        <w:instrText xml:space="preserve"> SEQ Figure \* ARABIC </w:instrText>
-      </w:r>
-      <w:r>
-        <w:fldChar w:fldCharType="separate"/>
-      </w:r>
-      <w:r>
-        <w:rPr>
-          <w:noProof/>
-        </w:rPr>
-        <w:t>1</w:t>
-      </w:r>
-      <w:r>
-        <w:fldChar w:fldCharType="end"/>
-      </w:r>
+      <w:fldSimple w:instr=" SEQ Figure \* ARABIC ">
+        <w:r>
+          <w:rPr>
+            <w:noProof/>
+          </w:rPr>
+          <w:t>1</w:t>
+        </w:r>
+      </w:fldSimple>
       <w:bookmarkEnd w:id="1"/>
       <w:r>
         <w:t>: basic calibration workflow</w:t>
       </w:r>
-      <w:bookmarkEnd w:id="0"/>
+      <w:bookmarkEnd w:id="2"/>
     </w:p>
     <w:p>
       <w:pPr>
@@ -953,10 +922,7 @@
         <w:jc w:val="both"/>
       </w:pPr>
       <w:r>
-        <w:t>"</w:t>
-      </w:r>
-      <w:r>
-        <w:t>/</w:t>
+        <w:t>"/</w:t>
       </w:r>
       <w:proofErr w:type="spellStart"/>
       <w:r>
@@ -964,13 +930,7 @@
       </w:r>
       <w:proofErr w:type="spellEnd"/>
       <w:r>
-        <w:t>"</w:t>
-      </w:r>
-      <w:r>
-        <w:t>:</w:t>
-      </w:r>
-      <w:r>
-        <w:t xml:space="preserve"> shape=(128, 512)</w:t>
+        <w:t>": shape=(128, 512)</w:t>
       </w:r>
     </w:p>
     <w:p>
@@ -983,13 +943,7 @@
         <w:jc w:val="both"/>
       </w:pPr>
       <w:r>
-        <w:t>"</w:t>
-      </w:r>
-      <w:r>
-        <w:t xml:space="preserve">/quality": </w:t>
-      </w:r>
-      <w:r>
-        <w:t>shape=(128, 512)</w:t>
+        <w:t>"/quality": shape=(128, 512)</w:t>
       </w:r>
     </w:p>
     <w:p>
@@ -1059,29 +1013,19 @@
         <w:pStyle w:val="Caption"/>
         <w:jc w:val="both"/>
       </w:pPr>
-      <w:bookmarkStart w:id="2" w:name="_Ref478991669"/>
+      <w:bookmarkStart w:id="3" w:name="_Ref478991669"/>
       <w:r>
         <w:t xml:space="preserve">Figure </w:t>
       </w:r>
-      <w:r>
-        <w:fldChar w:fldCharType="begin"/>
-      </w:r>
-      <w:r>
-        <w:instrText xml:space="preserve"> SEQ Figure \* ARABIC </w:instrText>
-      </w:r>
-      <w:r>
-        <w:fldChar w:fldCharType="separate"/>
-      </w:r>
-      <w:r>
-        <w:rPr>
-          <w:noProof/>
-        </w:rPr>
-        <w:t>2</w:t>
-      </w:r>
-      <w:r>
-        <w:fldChar w:fldCharType="end"/>
-      </w:r>
-      <w:bookmarkEnd w:id="2"/>
+      <w:fldSimple w:instr=" SEQ Figure \* ARABIC ">
+        <w:r>
+          <w:rPr>
+            <w:noProof/>
+          </w:rPr>
+          <w:t>2</w:t>
+        </w:r>
+      </w:fldSimple>
+      <w:bookmarkEnd w:id="3"/>
       <w:r>
         <w:t xml:space="preserve">: Drift correction for </w:t>
       </w:r>
@@ -1197,10 +1141,7 @@
       </w:r>
       <w:proofErr w:type="spellEnd"/>
       <w:r>
-        <w:t xml:space="preserve"> library</w:t>
-      </w:r>
-      <w:r>
-        <w:t xml:space="preserve"> a </w:t>
+        <w:t xml:space="preserve"> library a </w:t>
       </w:r>
       <w:r>
         <w:t xml:space="preserve">fast </w:t>
@@ -1373,29 +1314,19 @@
         <w:pStyle w:val="Caption"/>
         <w:jc w:val="both"/>
       </w:pPr>
-      <w:bookmarkStart w:id="3" w:name="_Ref479026373"/>
+      <w:bookmarkStart w:id="4" w:name="_Ref479026373"/>
       <w:r>
         <w:t xml:space="preserve">Figure </w:t>
       </w:r>
-      <w:r>
-        <w:fldChar w:fldCharType="begin"/>
-      </w:r>
-      <w:r>
-        <w:instrText xml:space="preserve"> SEQ Figure \* ARABIC </w:instrText>
-      </w:r>
-      <w:r>
-        <w:fldChar w:fldCharType="separate"/>
-      </w:r>
-      <w:r>
-        <w:rPr>
-          <w:noProof/>
-        </w:rPr>
-        <w:t>3</w:t>
-      </w:r>
-      <w:r>
-        <w:fldChar w:fldCharType="end"/>
-      </w:r>
-      <w:bookmarkEnd w:id="3"/>
+      <w:fldSimple w:instr=" SEQ Figure \* ARABIC ">
+        <w:r>
+          <w:rPr>
+            <w:noProof/>
+          </w:rPr>
+          <w:t>3</w:t>
+        </w:r>
+      </w:fldSimple>
+      <w:bookmarkEnd w:id="4"/>
       <w:r>
         <w:t>: Current source line fitting. Data in the red region is used to fit the line that is extrapolated to the green region. Every gain stage has its own line</w:t>
       </w:r>
@@ -1472,10 +1403,7 @@
         <w:jc w:val="both"/>
       </w:pPr>
       <w:r>
-        <w:t>"</w:t>
-      </w:r>
-      <w:r>
-        <w:t>/</w:t>
+        <w:t>"/</w:t>
       </w:r>
       <w:proofErr w:type="spellStart"/>
       <w:r>
@@ -1483,10 +1411,7 @@
       </w:r>
       <w:proofErr w:type="spellEnd"/>
       <w:r>
-        <w:t>":</w:t>
-      </w:r>
-      <w:r>
-        <w:t xml:space="preserve"> shape=(3, 352, 128, 512)</w:t>
+        <w:t>": shape=(3, 352, 128, 512)</w:t>
       </w:r>
     </w:p>
     <w:p>
@@ -1499,10 +1424,7 @@
         <w:jc w:val="both"/>
       </w:pPr>
       <w:r>
-        <w:t>"</w:t>
-      </w:r>
-      <w:r>
-        <w:t>/</w:t>
+        <w:t>"/</w:t>
       </w:r>
       <w:proofErr w:type="spellStart"/>
       <w:r>
@@ -1523,10 +1445,7 @@
         <w:jc w:val="both"/>
       </w:pPr>
       <w:r>
-        <w:t>"</w:t>
-      </w:r>
-      <w:r>
-        <w:t>/</w:t>
+        <w:t>"/</w:t>
       </w:r>
       <w:proofErr w:type="spellStart"/>
       <w:r>
@@ -1555,17 +1474,11 @@
         <w:jc w:val="both"/>
       </w:pPr>
       <w:r>
-        <w:t>"</w:t>
-      </w:r>
-      <w:r>
-        <w:t>/</w:t>
+        <w:t>"/</w:t>
       </w:r>
       <w:proofErr w:type="spellStart"/>
       <w:r>
-        <w:t>digitalM</w:t>
-      </w:r>
-      <w:r>
-        <w:t>eans</w:t>
+        <w:t>digitalMeans</w:t>
       </w:r>
       <w:proofErr w:type="spellEnd"/>
       <w:r>
@@ -1582,10 +1495,7 @@
         <w:jc w:val="both"/>
       </w:pPr>
       <w:r>
-        <w:t>"</w:t>
-      </w:r>
-      <w:r>
-        <w:t>/</w:t>
+        <w:t>"/</w:t>
       </w:r>
       <w:proofErr w:type="spellStart"/>
       <w:r>
@@ -1593,10 +1503,7 @@
       </w:r>
       <w:proofErr w:type="spellEnd"/>
       <w:r>
-        <w:t>", shape=(2, 352, 128, 512</w:t>
-      </w:r>
-      <w:r>
-        <w:t>)</w:t>
+        <w:t>", shape=(2, 352, 128, 512)</w:t>
       </w:r>
     </w:p>
     <w:p>
@@ -1609,10 +1516,7 @@
         <w:jc w:val="both"/>
       </w:pPr>
       <w:r>
-        <w:t>"</w:t>
-      </w:r>
-      <w:r>
-        <w:t>/</w:t>
+        <w:t>"/</w:t>
       </w:r>
       <w:proofErr w:type="spellStart"/>
       <w:r>
@@ -1685,10 +1589,7 @@
         <w:jc w:val="both"/>
       </w:pPr>
       <w:r>
-        <w:t>"</w:t>
-      </w:r>
-      <w:r>
-        <w:t>/</w:t>
+        <w:t>"/</w:t>
       </w:r>
       <w:proofErr w:type="spellStart"/>
       <w:r>
@@ -1696,10 +1597,7 @@
       </w:r>
       <w:proofErr w:type="spellEnd"/>
       <w:r>
-        <w:t>"</w:t>
-      </w:r>
-      <w:r>
-        <w:t>: shape=(352, 128, 512)</w:t>
+        <w:t>": shape=(352, 128, 512)</w:t>
       </w:r>
     </w:p>
     <w:p>
@@ -1712,10 +1610,7 @@
         <w:jc w:val="both"/>
       </w:pPr>
       <w:r>
-        <w:t>"</w:t>
-      </w:r>
-      <w:r>
-        <w:t>/</w:t>
+        <w:t>"/</w:t>
       </w:r>
       <w:proofErr w:type="spellStart"/>
       <w:r>
@@ -1723,10 +1618,7 @@
       </w:r>
       <w:proofErr w:type="spellEnd"/>
       <w:r>
-        <w:t>"</w:t>
-      </w:r>
-      <w:r>
-        <w:t>: shape=(352, 128, 512)</w:t>
+        <w:t>": shape=(352, 128, 512)</w:t>
       </w:r>
     </w:p>
     <w:p>
@@ -2274,8 +2166,6 @@
       <w:r>
         <w:t xml:space="preserve"> (and some manpower to rewrite the script)</w:t>
       </w:r>
-      <w:bookmarkStart w:id="4" w:name="_GoBack"/>
-      <w:bookmarkEnd w:id="4"/>
       <w:r>
         <w:t xml:space="preserve">, the computation time can be reduced to a 1-2 hours. </w:t>
       </w:r>
@@ -3573,6 +3463,7 @@
   <w:style w:type="character" w:default="1" w:styleId="DefaultParagraphFont">
     <w:name w:val="Default Paragraph Font"/>
     <w:uiPriority w:val="1"/>
+    <w:semiHidden/>
     <w:unhideWhenUsed/>
   </w:style>
   <w:style w:type="table" w:default="1" w:styleId="TableNormal">
@@ -3959,6 +3850,7 @@
   <w:style w:type="character" w:default="1" w:styleId="DefaultParagraphFont">
     <w:name w:val="Default Paragraph Font"/>
     <w:uiPriority w:val="1"/>
+    <w:semiHidden/>
     <w:unhideWhenUsed/>
   </w:style>
   <w:style w:type="table" w:default="1" w:styleId="TableNormal">
@@ -4425,7 +4317,7 @@
 </file>
 
 <file path=customXml/itemProps1.xml><?xml version="1.0" encoding="utf-8"?>
-<ds:datastoreItem xmlns:ds="http://schemas.openxmlformats.org/officeDocument/2006/customXml" ds:itemID="{9A0FD498-E229-4E7F-A5B4-B1E63A90559D}">
+<ds:datastoreItem xmlns:ds="http://schemas.openxmlformats.org/officeDocument/2006/customXml" ds:itemID="{5ABAB130-90F3-46AF-B344-9697EC7A68C6}">
   <ds:schemaRefs>
     <ds:schemaRef ds:uri="http://schemas.openxmlformats.org/officeDocument/2006/bibliography"/>
   </ds:schemaRefs>

</xml_diff>